<commit_message>
As Submitted to App Hub
Changed UI to use accent color for everything other than the suggetion
</commit_message>
<xml_diff>
--- a/SuggesterApp/IconSamples/product_description.docx
+++ b/SuggesterApp/IconSamples/product_description.docx
@@ -8,14 +8,35 @@
       </w:r>
       <w:proofErr w:type="spellStart"/>
       <w:r>
+        <w:t>i</w:t>
+      </w:r>
+      <w:r>
+        <w:t>mprov</w:t>
+      </w:r>
+      <w:proofErr w:type="spellEnd"/>
+      <w:r>
+        <w:t xml:space="preserve">. Since you can’t have an audience around for practices, you need </w:t>
+      </w:r>
+      <w:proofErr w:type="spellStart"/>
+      <w:r>
         <w:t>Improv</w:t>
       </w:r>
       <w:proofErr w:type="spellEnd"/>
       <w:r>
-        <w:t xml:space="preserve">. Since you can’t have an audience around for practices, you need </w:t>
+        <w:t xml:space="preserve"> </w:t>
       </w:r>
       <w:proofErr w:type="spellStart"/>
       <w:r>
+        <w:t>Suggester</w:t>
+      </w:r>
+      <w:proofErr w:type="spellEnd"/>
+      <w:r>
+        <w:t xml:space="preserve"> to provide the random suggestions to help your imagine soar! </w:t>
+      </w:r>
+    </w:p>
+    <w:p>
+      <w:proofErr w:type="spellStart"/>
+      <w:r>
         <w:t>Improv</w:t>
       </w:r>
       <w:proofErr w:type="spellEnd"/>
@@ -28,7 +49,80 @@
       </w:r>
       <w:proofErr w:type="spellEnd"/>
       <w:r>
-        <w:t xml:space="preserve"> to provide the random suggestions to help your imagine soar! </w:t>
+        <w:t xml:space="preserve"> makes random suggestions from any of several lists and you create inspired </w:t>
+      </w:r>
+      <w:proofErr w:type="spellStart"/>
+      <w:r>
+        <w:t>improv</w:t>
+      </w:r>
+      <w:proofErr w:type="spellEnd"/>
+      <w:r>
+        <w:t xml:space="preserve">. </w:t>
+      </w:r>
+    </w:p>
+    <w:p>
+      <w:r>
+        <w:t>Lists:</w:t>
+      </w:r>
+    </w:p>
+    <w:p>
+      <w:pPr>
+        <w:pStyle w:val="ListParagraph"/>
+        <w:numPr>
+          <w:ilvl w:val="0"/>
+          <w:numId w:val="1"/>
+        </w:numPr>
+      </w:pPr>
+      <w:r>
+        <w:t>adjectives</w:t>
+      </w:r>
+    </w:p>
+    <w:p>
+      <w:pPr>
+        <w:pStyle w:val="ListParagraph"/>
+        <w:numPr>
+          <w:ilvl w:val="0"/>
+          <w:numId w:val="1"/>
+        </w:numPr>
+      </w:pPr>
+      <w:r>
+        <w:t>objects</w:t>
+      </w:r>
+    </w:p>
+    <w:p>
+      <w:pPr>
+        <w:pStyle w:val="ListParagraph"/>
+        <w:numPr>
+          <w:ilvl w:val="0"/>
+          <w:numId w:val="1"/>
+        </w:numPr>
+      </w:pPr>
+      <w:r>
+        <w:t>locations</w:t>
+      </w:r>
+    </w:p>
+    <w:p>
+      <w:pPr>
+        <w:pStyle w:val="ListParagraph"/>
+        <w:numPr>
+          <w:ilvl w:val="0"/>
+          <w:numId w:val="1"/>
+        </w:numPr>
+      </w:pPr>
+      <w:r>
+        <w:t xml:space="preserve">emotions </w:t>
+      </w:r>
+    </w:p>
+    <w:p>
+      <w:pPr>
+        <w:pStyle w:val="ListParagraph"/>
+        <w:numPr>
+          <w:ilvl w:val="0"/>
+          <w:numId w:val="1"/>
+        </w:numPr>
+      </w:pPr>
+      <w:r>
+        <w:t>relations</w:t>
       </w:r>
     </w:p>
     <w:sectPr>
@@ -39,6 +133,126 @@
     </w:sectPr>
   </w:body>
 </w:document>
+</file>
+
+<file path=word/numbering.xml><?xml version="1.0" encoding="utf-8"?>
+<w:numbering xmlns:ve="http://schemas.openxmlformats.org/markup-compatibility/2006" xmlns:o="urn:schemas-microsoft-com:office:office" xmlns:r="http://schemas.openxmlformats.org/officeDocument/2006/relationships" xmlns:m="http://schemas.openxmlformats.org/officeDocument/2006/math" xmlns:v="urn:schemas-microsoft-com:vml" xmlns:wp="http://schemas.openxmlformats.org/drawingml/2006/wordprocessingDrawing" xmlns:w10="urn:schemas-microsoft-com:office:word" xmlns:w="http://schemas.openxmlformats.org/wordprocessingml/2006/main" xmlns:wne="http://schemas.microsoft.com/office/word/2006/wordml">
+  <w:abstractNum w:abstractNumId="0">
+    <w:nsid w:val="5C002BB3"/>
+    <w:multiLevelType w:val="hybridMultilevel"/>
+    <w:tmpl w:val="03CC2096"/>
+    <w:lvl w:ilvl="0" w:tplc="FF3ADDD0">
+      <w:numFmt w:val="bullet"/>
+      <w:lvlText w:val="-"/>
+      <w:lvlJc w:val="left"/>
+      <w:pPr>
+        <w:ind w:left="390" w:hanging="360"/>
+      </w:pPr>
+      <w:rPr>
+        <w:rFonts w:ascii="Calibri" w:eastAsiaTheme="minorHAnsi" w:hAnsi="Calibri" w:cs="Calibri" w:hint="default"/>
+      </w:rPr>
+    </w:lvl>
+    <w:lvl w:ilvl="1" w:tplc="04090003" w:tentative="1">
+      <w:start w:val="1"/>
+      <w:numFmt w:val="bullet"/>
+      <w:lvlText w:val="o"/>
+      <w:lvlJc w:val="left"/>
+      <w:pPr>
+        <w:ind w:left="1110" w:hanging="360"/>
+      </w:pPr>
+      <w:rPr>
+        <w:rFonts w:ascii="Courier New" w:hAnsi="Courier New" w:cs="Courier New" w:hint="default"/>
+      </w:rPr>
+    </w:lvl>
+    <w:lvl w:ilvl="2" w:tplc="04090005" w:tentative="1">
+      <w:start w:val="1"/>
+      <w:numFmt w:val="bullet"/>
+      <w:lvlText w:val=""/>
+      <w:lvlJc w:val="left"/>
+      <w:pPr>
+        <w:ind w:left="1830" w:hanging="360"/>
+      </w:pPr>
+      <w:rPr>
+        <w:rFonts w:ascii="Wingdings" w:hAnsi="Wingdings" w:hint="default"/>
+      </w:rPr>
+    </w:lvl>
+    <w:lvl w:ilvl="3" w:tplc="04090001" w:tentative="1">
+      <w:start w:val="1"/>
+      <w:numFmt w:val="bullet"/>
+      <w:lvlText w:val=""/>
+      <w:lvlJc w:val="left"/>
+      <w:pPr>
+        <w:ind w:left="2550" w:hanging="360"/>
+      </w:pPr>
+      <w:rPr>
+        <w:rFonts w:ascii="Symbol" w:hAnsi="Symbol" w:hint="default"/>
+      </w:rPr>
+    </w:lvl>
+    <w:lvl w:ilvl="4" w:tplc="04090003" w:tentative="1">
+      <w:start w:val="1"/>
+      <w:numFmt w:val="bullet"/>
+      <w:lvlText w:val="o"/>
+      <w:lvlJc w:val="left"/>
+      <w:pPr>
+        <w:ind w:left="3270" w:hanging="360"/>
+      </w:pPr>
+      <w:rPr>
+        <w:rFonts w:ascii="Courier New" w:hAnsi="Courier New" w:cs="Courier New" w:hint="default"/>
+      </w:rPr>
+    </w:lvl>
+    <w:lvl w:ilvl="5" w:tplc="04090005" w:tentative="1">
+      <w:start w:val="1"/>
+      <w:numFmt w:val="bullet"/>
+      <w:lvlText w:val=""/>
+      <w:lvlJc w:val="left"/>
+      <w:pPr>
+        <w:ind w:left="3990" w:hanging="360"/>
+      </w:pPr>
+      <w:rPr>
+        <w:rFonts w:ascii="Wingdings" w:hAnsi="Wingdings" w:hint="default"/>
+      </w:rPr>
+    </w:lvl>
+    <w:lvl w:ilvl="6" w:tplc="04090001" w:tentative="1">
+      <w:start w:val="1"/>
+      <w:numFmt w:val="bullet"/>
+      <w:lvlText w:val=""/>
+      <w:lvlJc w:val="left"/>
+      <w:pPr>
+        <w:ind w:left="4710" w:hanging="360"/>
+      </w:pPr>
+      <w:rPr>
+        <w:rFonts w:ascii="Symbol" w:hAnsi="Symbol" w:hint="default"/>
+      </w:rPr>
+    </w:lvl>
+    <w:lvl w:ilvl="7" w:tplc="04090003" w:tentative="1">
+      <w:start w:val="1"/>
+      <w:numFmt w:val="bullet"/>
+      <w:lvlText w:val="o"/>
+      <w:lvlJc w:val="left"/>
+      <w:pPr>
+        <w:ind w:left="5430" w:hanging="360"/>
+      </w:pPr>
+      <w:rPr>
+        <w:rFonts w:ascii="Courier New" w:hAnsi="Courier New" w:cs="Courier New" w:hint="default"/>
+      </w:rPr>
+    </w:lvl>
+    <w:lvl w:ilvl="8" w:tplc="04090005" w:tentative="1">
+      <w:start w:val="1"/>
+      <w:numFmt w:val="bullet"/>
+      <w:lvlText w:val=""/>
+      <w:lvlJc w:val="left"/>
+      <w:pPr>
+        <w:ind w:left="6150" w:hanging="360"/>
+      </w:pPr>
+      <w:rPr>
+        <w:rFonts w:ascii="Wingdings" w:hAnsi="Wingdings" w:hint="default"/>
+      </w:rPr>
+    </w:lvl>
+  </w:abstractNum>
+  <w:num w:numId="1">
+    <w:abstractNumId w:val="0"/>
+  </w:num>
+</w:numbering>
 </file>
 
 <file path=word/styles.xml><?xml version="1.0" encoding="utf-8"?>
@@ -230,6 +444,17 @@
     <w:semiHidden/>
     <w:unhideWhenUsed/>
   </w:style>
+  <w:style w:type="paragraph" w:styleId="ListParagraph">
+    <w:name w:val="List Paragraph"/>
+    <w:basedOn w:val="Normal"/>
+    <w:uiPriority w:val="34"/>
+    <w:qFormat/>
+    <w:rsid w:val="00B6796D"/>
+    <w:pPr>
+      <w:ind w:left="720"/>
+      <w:contextualSpacing/>
+    </w:pPr>
+  </w:style>
 </w:styles>
 </file>
 

</xml_diff>

<commit_message>
Fixed issue with Trial Mode Text
</commit_message>
<xml_diff>
--- a/SuggesterApp/IconSamples/product_description.docx
+++ b/SuggesterApp/IconSamples/product_description.docx
@@ -32,6 +32,36 @@
       <w:proofErr w:type="spellEnd"/>
       <w:r>
         <w:t xml:space="preserve"> to provide the random suggestions to help your imagine soar! </w:t>
+      </w:r>
+    </w:p>
+    <w:p>
+      <w:r>
+        <w:t xml:space="preserve">Just push the big button to get your next suggestion. Change lists by swiping to the left or right, or click the ellipse (…) on the application bar to get a list of lists. </w:t>
+      </w:r>
+      <w:proofErr w:type="spellStart"/>
+      <w:r>
+        <w:t>Improv</w:t>
+      </w:r>
+      <w:proofErr w:type="spellEnd"/>
+      <w:r>
+        <w:t xml:space="preserve"> </w:t>
+      </w:r>
+      <w:proofErr w:type="spellStart"/>
+      <w:r>
+        <w:t>Suggester</w:t>
+      </w:r>
+      <w:proofErr w:type="spellEnd"/>
+      <w:r>
+        <w:t xml:space="preserve"> has a simple non-distracting look so you can concentrate in the suggestion; </w:t>
+      </w:r>
+      <w:r>
+        <w:t>i</w:t>
+      </w:r>
+      <w:r>
+        <w:t>t honors yo</w:t>
+      </w:r>
+      <w:r>
+        <w:t>u theme since you know what colors you like better than we do.</w:t>
       </w:r>
     </w:p>
     <w:p>

</xml_diff>